<commit_message>
Backup sebentar - Trailer [0057 - 0120] Timekeeper and lore completed - trailer shots - Currently fixing Mobguy shitty humanoid bone configuration
</commit_message>
<xml_diff>
--- a/Docs/Trailer/Hypatios Trailer Plan.docx
+++ b/Docs/Trailer/Hypatios Trailer Plan.docx
@@ -164,7 +164,13 @@
         <w:rPr>
           <w:lang w:val="en-US"/>
         </w:rPr>
-        <w:t xml:space="preserve">Show Hypatios places, premise, </w:t>
+        <w:t>Premise,</w:t>
+      </w:r>
+      <w:r>
+        <w:rPr>
+          <w:lang w:val="en-US"/>
+        </w:rPr>
+        <w:t xml:space="preserve"> </w:t>
       </w:r>
       <w:r>
         <w:rPr>
@@ -554,6 +560,50 @@
       <w:pPr>
         <w:pStyle w:val="ListParagraph"/>
         <w:numPr>
+          <w:ilvl w:val="1"/>
+          <w:numId w:val="1"/>
+        </w:numPr>
+        <w:spacing w:line="360" w:lineRule="auto"/>
+        <w:rPr>
+          <w:lang w:val="en-US"/>
+        </w:rPr>
+      </w:pPr>
+      <w:r>
+        <w:rPr>
+          <w:lang w:val="en-US"/>
+        </w:rPr>
+        <w:t xml:space="preserve"> </w:t>
+      </w:r>
+      <w:r>
+        <w:rPr>
+          <w:lang w:val="en-US"/>
+        </w:rPr>
+        <w:t>[01:09 – 01:20]</w:t>
+      </w:r>
+      <w:r>
+        <w:rPr>
+          <w:lang w:val="en-US"/>
+        </w:rPr>
+        <w:t xml:space="preserve"> “</w:t>
+      </w:r>
+      <w:r>
+        <w:rPr>
+          <w:b/>
+          <w:lang w:val="en-US"/>
+        </w:rPr>
+        <w:t>Collateral Dreams</w:t>
+      </w:r>
+      <w:r>
+        <w:rPr>
+          <w:lang w:val="en-US"/>
+        </w:rPr>
+        <w:t>”</w:t>
+      </w:r>
+    </w:p>
+    <w:p>
+      <w:pPr>
+        <w:pStyle w:val="ListParagraph"/>
+        <w:numPr>
           <w:ilvl w:val="2"/>
           <w:numId w:val="1"/>
         </w:numPr>
@@ -566,7 +616,13 @@
         <w:rPr>
           <w:lang w:val="en-US"/>
         </w:rPr>
-        <w:t>Kaiser of Sixtus (faint, transparent)</w:t>
+        <w:t>Vendrich and vision of the future</w:t>
+      </w:r>
+      <w:r>
+        <w:rPr>
+          <w:lang w:val="en-US"/>
+        </w:rPr>
+        <w:t>.</w:t>
       </w:r>
     </w:p>
     <w:p>
@@ -585,7 +641,33 @@
         <w:rPr>
           <w:lang w:val="en-US"/>
         </w:rPr>
-        <w:t>Will be the hardest direct.</w:t>
+        <w:t>Timekeeper Testaments.</w:t>
+      </w:r>
+    </w:p>
+    <w:p>
+      <w:pPr>
+        <w:pStyle w:val="ListParagraph"/>
+        <w:numPr>
+          <w:ilvl w:val="0"/>
+          <w:numId w:val="1"/>
+        </w:numPr>
+        <w:spacing w:line="360" w:lineRule="auto"/>
+        <w:rPr>
+          <w:lang w:val="en-US"/>
+        </w:rPr>
+      </w:pPr>
+      <w:r>
+        <w:rPr>
+          <w:lang w:val="en-US"/>
+        </w:rPr>
+        <w:t xml:space="preserve">[01:20 – 01:45] </w:t>
+      </w:r>
+      <w:r>
+        <w:rPr>
+          <w:b/>
+          <w:lang w:val="en-US"/>
+        </w:rPr>
+        <w:t>Ending</w:t>
       </w:r>
     </w:p>
     <w:p>
@@ -604,96 +686,19 @@
         <w:rPr>
           <w:lang w:val="en-US"/>
         </w:rPr>
-        <w:t>[01:09 – 01:20]</w:t>
-      </w:r>
-      <w:r>
-        <w:rPr>
-          <w:lang w:val="en-US"/>
-        </w:rPr>
-        <w:t xml:space="preserve"> “</w:t>
-      </w:r>
-      <w:r>
-        <w:rPr>
-          <w:b/>
-          <w:lang w:val="en-US"/>
-        </w:rPr>
-        <w:t>Collateral Dreams</w:t>
-      </w:r>
-      <w:r>
-        <w:rPr>
-          <w:lang w:val="en-US"/>
-        </w:rPr>
-        <w:t>”</w:t>
-      </w:r>
-    </w:p>
-    <w:p>
-      <w:pPr>
-        <w:pStyle w:val="ListParagraph"/>
-        <w:numPr>
-          <w:ilvl w:val="2"/>
-          <w:numId w:val="1"/>
-        </w:numPr>
-        <w:spacing w:line="360" w:lineRule="auto"/>
-        <w:rPr>
-          <w:lang w:val="en-US"/>
-        </w:rPr>
-      </w:pPr>
-      <w:r>
-        <w:rPr>
-          <w:lang w:val="en-US"/>
-        </w:rPr>
-        <w:t>Vendrich and vision of the future</w:t>
-      </w:r>
-      <w:r>
-        <w:rPr>
-          <w:lang w:val="en-US"/>
-        </w:rPr>
-        <w:t>.</w:t>
-      </w:r>
-    </w:p>
-    <w:p>
-      <w:pPr>
-        <w:pStyle w:val="ListParagraph"/>
-        <w:numPr>
-          <w:ilvl w:val="2"/>
-          <w:numId w:val="1"/>
-        </w:numPr>
-        <w:spacing w:line="360" w:lineRule="auto"/>
-        <w:rPr>
-          <w:lang w:val="en-US"/>
-        </w:rPr>
-      </w:pPr>
-      <w:r>
-        <w:rPr>
-          <w:lang w:val="en-US"/>
-        </w:rPr>
-        <w:t>Timekeeper Testaments.</w:t>
-      </w:r>
-    </w:p>
-    <w:p>
-      <w:pPr>
-        <w:pStyle w:val="ListParagraph"/>
-        <w:numPr>
-          <w:ilvl w:val="0"/>
-          <w:numId w:val="1"/>
-        </w:numPr>
-        <w:spacing w:line="360" w:lineRule="auto"/>
-        <w:rPr>
-          <w:lang w:val="en-US"/>
-        </w:rPr>
-      </w:pPr>
-      <w:r>
-        <w:rPr>
-          <w:lang w:val="en-US"/>
-        </w:rPr>
-        <w:t xml:space="preserve">[01:20 – 01:45] </w:t>
-      </w:r>
-      <w:r>
-        <w:rPr>
-          <w:b/>
-          <w:lang w:val="en-US"/>
-        </w:rPr>
-        <w:t>Ending</w:t>
+        <w:t>Zoom out of Hypatios Lab.</w:t>
+      </w:r>
+      <w:r>
+        <w:rPr>
+          <w:lang w:val="en-US"/>
+        </w:rPr>
+        <w:t xml:space="preserve"> Mobius Corps.</w:t>
+      </w:r>
+      <w:r>
+        <w:rPr>
+          <w:lang w:val="en-US"/>
+        </w:rPr>
+        <w:t xml:space="preserve"> Abstract closing.</w:t>
       </w:r>
     </w:p>
     <w:p>
@@ -712,61 +717,30 @@
         <w:rPr>
           <w:lang w:val="en-US"/>
         </w:rPr>
-        <w:t>Zoom out of Hypatios Lab.</w:t>
-      </w:r>
-      <w:r>
-        <w:rPr>
-          <w:lang w:val="en-US"/>
-        </w:rPr>
-        <w:t xml:space="preserve"> Mobius Corps.</w:t>
-      </w:r>
-      <w:r>
-        <w:rPr>
-          <w:lang w:val="en-US"/>
-        </w:rPr>
-        <w:t xml:space="preserve"> Abstract closing.</w:t>
-      </w:r>
-    </w:p>
-    <w:p>
-      <w:pPr>
-        <w:pStyle w:val="ListParagraph"/>
-        <w:numPr>
-          <w:ilvl w:val="1"/>
-          <w:numId w:val="1"/>
-        </w:numPr>
-        <w:spacing w:line="360" w:lineRule="auto"/>
-        <w:rPr>
-          <w:lang w:val="en-US"/>
-        </w:rPr>
-      </w:pPr>
-      <w:r>
-        <w:rPr>
+        <w:t>Emperor’s intermezzo 6 sequence.</w:t>
+      </w:r>
+    </w:p>
+    <w:p>
+      <w:pPr>
+        <w:spacing w:line="360" w:lineRule="auto"/>
+        <w:rPr>
+          <w:lang w:val="en-US"/>
+        </w:rPr>
+      </w:pPr>
+    </w:p>
+    <w:p>
+      <w:pPr>
+        <w:spacing w:line="360" w:lineRule="auto"/>
+        <w:rPr>
+          <w:lang w:val="en-US"/>
+        </w:rPr>
+      </w:pPr>
+      <w:r>
+        <w:rPr>
+          <w:b/>
           <w:lang w:val="en-US"/>
         </w:rPr>
         <w:lastRenderedPageBreak/>
-        <w:t>Emperor’s intermezzo 6 sequence.</w:t>
-      </w:r>
-    </w:p>
-    <w:p>
-      <w:pPr>
-        <w:spacing w:line="360" w:lineRule="auto"/>
-        <w:rPr>
-          <w:lang w:val="en-US"/>
-        </w:rPr>
-      </w:pPr>
-    </w:p>
-    <w:p>
-      <w:pPr>
-        <w:spacing w:line="360" w:lineRule="auto"/>
-        <w:rPr>
-          <w:lang w:val="en-US"/>
-        </w:rPr>
-      </w:pPr>
-      <w:r>
-        <w:rPr>
-          <w:b/>
-          <w:lang w:val="en-US"/>
-        </w:rPr>
         <w:t>TO DO LIST</w:t>
       </w:r>
       <w:r>
@@ -800,32 +774,26 @@
         <w:rPr>
           <w:lang w:val="en-US"/>
         </w:rPr>
-        <w:t>Do the “</w:t>
+        <w:t xml:space="preserve"> </w:t>
+      </w:r>
+      <w:r>
+        <w:rPr>
+          <w:lang w:val="en-US"/>
+        </w:rPr>
+        <w:t>“</w:t>
       </w:r>
       <w:r>
         <w:rPr>
           <w:b/>
           <w:lang w:val="en-US"/>
         </w:rPr>
-        <w:t>Starfield Montage</w:t>
-      </w:r>
-      <w:r>
-        <w:rPr>
-          <w:lang w:val="en-US"/>
-        </w:rPr>
-        <w:t>” first, the action set pieces and characters</w:t>
-      </w:r>
-      <w:r>
-        <w:rPr>
-          <w:lang w:val="en-US"/>
-        </w:rPr>
-        <w:t xml:space="preserve"> (x7 in total. Based per beat)</w:t>
-      </w:r>
-      <w:r>
-        <w:rPr>
-          <w:lang w:val="en-US"/>
-        </w:rPr>
-        <w:t>.</w:t>
+        <w:t>Intro</w:t>
+      </w:r>
+      <w:r>
+        <w:rPr>
+          <w:lang w:val="en-US"/>
+        </w:rPr>
+        <w:t>”</w:t>
       </w:r>
     </w:p>
     <w:p>
@@ -844,7 +812,13 @@
         <w:rPr>
           <w:lang w:val="en-US"/>
         </w:rPr>
-        <w:t>HEV soldier smashing the wall using a hammer.</w:t>
+        <w:t>Mobius Guy animated</w:t>
+      </w:r>
+      <w:r>
+        <w:rPr>
+          <w:lang w:val="en-US"/>
+        </w:rPr>
+        <w:t xml:space="preserve"> exploring</w:t>
       </w:r>
     </w:p>
     <w:p>
@@ -863,13 +837,66 @@
         <w:rPr>
           <w:lang w:val="en-US"/>
         </w:rPr>
-        <w:t>Emperor</w:t>
-      </w:r>
-      <w:r>
-        <w:rPr>
-          <w:lang w:val="en-US"/>
-        </w:rPr>
-        <w:t xml:space="preserve"> sitting and relaxing on the couch.</w:t>
+        <w:t xml:space="preserve">Mini-chamber </w:t>
+      </w:r>
+      <w:r>
+        <w:rPr>
+          <w:lang w:val="en-US"/>
+        </w:rPr>
+        <w:t>side-view</w:t>
+      </w:r>
+      <w:bookmarkStart w:id="0" w:name="_GoBack"/>
+      <w:bookmarkEnd w:id="0"/>
+    </w:p>
+    <w:p>
+      <w:pPr>
+        <w:pStyle w:val="ListParagraph"/>
+        <w:numPr>
+          <w:ilvl w:val="2"/>
+          <w:numId w:val="2"/>
+        </w:numPr>
+        <w:spacing w:line="360" w:lineRule="auto"/>
+        <w:rPr>
+          <w:lang w:val="en-US"/>
+        </w:rPr>
+      </w:pPr>
+      <w:r>
+        <w:rPr>
+          <w:lang w:val="en-US"/>
+        </w:rPr>
+        <w:t>Mobius guy player enter and clears the chamber</w:t>
+      </w:r>
+    </w:p>
+    <w:p>
+      <w:pPr>
+        <w:pStyle w:val="ListParagraph"/>
+        <w:numPr>
+          <w:ilvl w:val="0"/>
+          <w:numId w:val="2"/>
+        </w:numPr>
+        <w:spacing w:line="360" w:lineRule="auto"/>
+        <w:rPr>
+          <w:lang w:val="en-US"/>
+        </w:rPr>
+      </w:pPr>
+      <w:r>
+        <w:rPr>
+          <w:lang w:val="en-US"/>
+        </w:rPr>
+        <w:t>“</w:t>
+      </w:r>
+      <w:r>
+        <w:rPr>
+          <w:b/>
+          <w:lang w:val="en-US"/>
+        </w:rPr>
+        <w:t>Setting</w:t>
+      </w:r>
+      <w:r>
+        <w:rPr>
+          <w:lang w:val="en-US"/>
+        </w:rPr>
+        <w:t>”</w:t>
       </w:r>
     </w:p>
     <w:p>
@@ -888,7 +915,45 @@
         <w:rPr>
           <w:lang w:val="en-US"/>
         </w:rPr>
-        <w:t>Mobius Guards</w:t>
+        <w:t>Noclip camera pans the scene</w:t>
+      </w:r>
+      <w:r>
+        <w:rPr>
+          <w:lang w:val="en-US"/>
+        </w:rPr>
+        <w:t xml:space="preserve"> and shows the levels.</w:t>
+      </w:r>
+    </w:p>
+    <w:p>
+      <w:pPr>
+        <w:pStyle w:val="ListParagraph"/>
+        <w:numPr>
+          <w:ilvl w:val="0"/>
+          <w:numId w:val="2"/>
+        </w:numPr>
+        <w:spacing w:line="360" w:lineRule="auto"/>
+        <w:rPr>
+          <w:lang w:val="en-US"/>
+        </w:rPr>
+      </w:pPr>
+      <w:r>
+        <w:rPr>
+          <w:lang w:val="en-US"/>
+        </w:rPr>
+        <w:t>“</w:t>
+      </w:r>
+      <w:r>
+        <w:rPr>
+          <w:b/>
+          <w:lang w:val="en-US"/>
+        </w:rPr>
+        <w:t>Action</w:t>
+      </w:r>
+      <w:r>
+        <w:rPr>
+          <w:lang w:val="en-US"/>
+        </w:rPr>
+        <w:t>”</w:t>
       </w:r>
     </w:p>
     <w:p>
@@ -903,11 +968,64 @@
           <w:lang w:val="en-US"/>
         </w:rPr>
       </w:pPr>
-      <w:r>
-        <w:rPr>
-          <w:lang w:val="en-US"/>
-        </w:rPr>
-        <w:t>Eastria Spaceguard</w:t>
+    </w:p>
+    <w:p>
+      <w:pPr>
+        <w:pStyle w:val="ListParagraph"/>
+        <w:numPr>
+          <w:ilvl w:val="0"/>
+          <w:numId w:val="2"/>
+        </w:numPr>
+        <w:spacing w:line="360" w:lineRule="auto"/>
+        <w:rPr>
+          <w:lang w:val="en-US"/>
+        </w:rPr>
+      </w:pPr>
+      <w:r>
+        <w:rPr>
+          <w:lang w:val="en-US"/>
+        </w:rPr>
+        <w:t>.</w:t>
+      </w:r>
+    </w:p>
+    <w:p>
+      <w:pPr>
+        <w:pStyle w:val="ListParagraph"/>
+        <w:numPr>
+          <w:ilvl w:val="0"/>
+          <w:numId w:val="2"/>
+        </w:numPr>
+        <w:spacing w:line="360" w:lineRule="auto"/>
+        <w:rPr>
+          <w:strike/>
+          <w:sz w:val="18"/>
+          <w:lang w:val="en-US"/>
+        </w:rPr>
+      </w:pPr>
+      <w:r>
+        <w:rPr>
+          <w:strike/>
+          <w:sz w:val="18"/>
+          <w:lang w:val="en-US"/>
+        </w:rPr>
+        <w:t>Do the “</w:t>
+      </w:r>
+      <w:r>
+        <w:rPr>
+          <w:b/>
+          <w:strike/>
+          <w:sz w:val="18"/>
+          <w:lang w:val="en-US"/>
+        </w:rPr>
+        <w:t>Starfield Montage</w:t>
+      </w:r>
+      <w:r>
+        <w:rPr>
+          <w:strike/>
+          <w:sz w:val="18"/>
+          <w:lang w:val="en-US"/>
+        </w:rPr>
+        <w:t>” first, the action set pieces and characters (x7 in total. Based per beat).</w:t>
       </w:r>
     </w:p>
     <w:p>
@@ -919,14 +1037,18 @@
         </w:numPr>
         <w:spacing w:line="360" w:lineRule="auto"/>
         <w:rPr>
-          <w:lang w:val="en-US"/>
-        </w:rPr>
-      </w:pPr>
-      <w:r>
-        <w:rPr>
-          <w:lang w:val="en-US"/>
-        </w:rPr>
-        <w:t>Planet Sagitarius on fire</w:t>
+          <w:strike/>
+          <w:sz w:val="18"/>
+          <w:lang w:val="en-US"/>
+        </w:rPr>
+      </w:pPr>
+      <w:r>
+        <w:rPr>
+          <w:strike/>
+          <w:sz w:val="18"/>
+          <w:lang w:val="en-US"/>
+        </w:rPr>
+        <w:t>HEV soldier smashing the wall using a hammer.</w:t>
       </w:r>
     </w:p>
     <w:p>
@@ -938,14 +1060,18 @@
         </w:numPr>
         <w:spacing w:line="360" w:lineRule="auto"/>
         <w:rPr>
-          <w:lang w:val="en-US"/>
-        </w:rPr>
-      </w:pPr>
-      <w:r>
-        <w:rPr>
-          <w:lang w:val="en-US"/>
-        </w:rPr>
-        <w:t>Theratios flies</w:t>
+          <w:strike/>
+          <w:sz w:val="18"/>
+          <w:lang w:val="en-US"/>
+        </w:rPr>
+      </w:pPr>
+      <w:r>
+        <w:rPr>
+          <w:strike/>
+          <w:sz w:val="18"/>
+          <w:lang w:val="en-US"/>
+        </w:rPr>
+        <w:t>Emperor sitting and relaxing on the couch.</w:t>
       </w:r>
     </w:p>
     <w:p>
@@ -957,11 +1083,107 @@
         </w:numPr>
         <w:spacing w:line="360" w:lineRule="auto"/>
         <w:rPr>
-          <w:lang w:val="en-US"/>
-        </w:rPr>
-      </w:pPr>
-      <w:r>
-        <w:rPr>
+          <w:strike/>
+          <w:sz w:val="18"/>
+          <w:lang w:val="en-US"/>
+        </w:rPr>
+      </w:pPr>
+      <w:r>
+        <w:rPr>
+          <w:strike/>
+          <w:sz w:val="18"/>
+          <w:lang w:val="en-US"/>
+        </w:rPr>
+        <w:t>Mobius Guards</w:t>
+      </w:r>
+    </w:p>
+    <w:p>
+      <w:pPr>
+        <w:pStyle w:val="ListParagraph"/>
+        <w:numPr>
+          <w:ilvl w:val="1"/>
+          <w:numId w:val="2"/>
+        </w:numPr>
+        <w:spacing w:line="360" w:lineRule="auto"/>
+        <w:rPr>
+          <w:strike/>
+          <w:sz w:val="18"/>
+          <w:lang w:val="en-US"/>
+        </w:rPr>
+      </w:pPr>
+      <w:r>
+        <w:rPr>
+          <w:strike/>
+          <w:sz w:val="18"/>
+          <w:lang w:val="en-US"/>
+        </w:rPr>
+        <w:t>Eastria Spaceguard</w:t>
+      </w:r>
+    </w:p>
+    <w:p>
+      <w:pPr>
+        <w:pStyle w:val="ListParagraph"/>
+        <w:numPr>
+          <w:ilvl w:val="1"/>
+          <w:numId w:val="2"/>
+        </w:numPr>
+        <w:spacing w:line="360" w:lineRule="auto"/>
+        <w:rPr>
+          <w:strike/>
+          <w:sz w:val="18"/>
+          <w:lang w:val="en-US"/>
+        </w:rPr>
+      </w:pPr>
+      <w:r>
+        <w:rPr>
+          <w:strike/>
+          <w:sz w:val="18"/>
+          <w:lang w:val="en-US"/>
+        </w:rPr>
+        <w:t>Planet Sagitarius</w:t>
+      </w:r>
+    </w:p>
+    <w:p>
+      <w:pPr>
+        <w:pStyle w:val="ListParagraph"/>
+        <w:numPr>
+          <w:ilvl w:val="1"/>
+          <w:numId w:val="2"/>
+        </w:numPr>
+        <w:spacing w:line="360" w:lineRule="auto"/>
+        <w:rPr>
+          <w:strike/>
+          <w:sz w:val="18"/>
+          <w:lang w:val="en-US"/>
+        </w:rPr>
+      </w:pPr>
+      <w:r>
+        <w:rPr>
+          <w:strike/>
+          <w:sz w:val="18"/>
+          <w:lang w:val="en-US"/>
+        </w:rPr>
+        <w:t>Theratios flies</w:t>
+      </w:r>
+    </w:p>
+    <w:p>
+      <w:pPr>
+        <w:pStyle w:val="ListParagraph"/>
+        <w:numPr>
+          <w:ilvl w:val="1"/>
+          <w:numId w:val="2"/>
+        </w:numPr>
+        <w:spacing w:line="360" w:lineRule="auto"/>
+        <w:rPr>
+          <w:strike/>
+          <w:sz w:val="18"/>
+          <w:lang w:val="en-US"/>
+        </w:rPr>
+      </w:pPr>
+      <w:r>
+        <w:rPr>
+          <w:strike/>
+          <w:sz w:val="18"/>
           <w:lang w:val="en-US"/>
         </w:rPr>
         <w:t>Fallen Ones/reaper</w:t>
@@ -976,11 +1198,15 @@
         </w:numPr>
         <w:spacing w:line="360" w:lineRule="auto"/>
         <w:rPr>
-          <w:lang w:val="en-US"/>
-        </w:rPr>
-      </w:pPr>
-      <w:r>
-        <w:rPr>
+          <w:strike/>
+          <w:sz w:val="18"/>
+          <w:lang w:val="en-US"/>
+        </w:rPr>
+      </w:pPr>
+      <w:r>
+        <w:rPr>
+          <w:strike/>
+          <w:sz w:val="18"/>
           <w:lang w:val="en-US"/>
         </w:rPr>
         <w:t>“</w:t>
@@ -988,12 +1214,16 @@
       <w:r>
         <w:rPr>
           <w:b/>
+          <w:strike/>
+          <w:sz w:val="18"/>
           <w:lang w:val="en-US"/>
         </w:rPr>
         <w:t>Collateral Dreams</w:t>
       </w:r>
       <w:r>
         <w:rPr>
+          <w:strike/>
+          <w:sz w:val="18"/>
           <w:lang w:val="en-US"/>
         </w:rPr>
         <w:t>” sequence</w:t>
@@ -1008,20 +1238,18 @@
         </w:numPr>
         <w:spacing w:line="360" w:lineRule="auto"/>
         <w:rPr>
-          <w:lang w:val="en-US"/>
-        </w:rPr>
-      </w:pPr>
-      <w:r>
-        <w:rPr>
-          <w:lang w:val="en-US"/>
-        </w:rPr>
-        <w:t>Vendrich and Heavenblazer vague</w:t>
-      </w:r>
-      <w:r>
-        <w:rPr>
-          <w:lang w:val="en-US"/>
-        </w:rPr>
-        <w:t xml:space="preserve"> images.</w:t>
+          <w:strike/>
+          <w:sz w:val="18"/>
+          <w:lang w:val="en-US"/>
+        </w:rPr>
+      </w:pPr>
+      <w:r>
+        <w:rPr>
+          <w:strike/>
+          <w:sz w:val="18"/>
+          <w:lang w:val="en-US"/>
+        </w:rPr>
+        <w:t>Vendrich and Heavenblazer vague images.</w:t>
       </w:r>
     </w:p>
     <w:p>
@@ -1033,11 +1261,15 @@
         </w:numPr>
         <w:spacing w:line="360" w:lineRule="auto"/>
         <w:rPr>
-          <w:lang w:val="en-US"/>
-        </w:rPr>
-      </w:pPr>
-      <w:r>
-        <w:rPr>
+          <w:strike/>
+          <w:sz w:val="18"/>
+          <w:lang w:val="en-US"/>
+        </w:rPr>
+      </w:pPr>
+      <w:r>
+        <w:rPr>
+          <w:strike/>
+          <w:sz w:val="18"/>
           <w:lang w:val="en-US"/>
         </w:rPr>
         <w:t>Mobius Corps logo.</w:t>
@@ -1052,11 +1284,15 @@
         </w:numPr>
         <w:spacing w:line="360" w:lineRule="auto"/>
         <w:rPr>
-          <w:lang w:val="en-US"/>
-        </w:rPr>
-      </w:pPr>
-      <w:r>
-        <w:rPr>
+          <w:strike/>
+          <w:sz w:val="18"/>
+          <w:lang w:val="en-US"/>
+        </w:rPr>
+      </w:pPr>
+      <w:r>
+        <w:rPr>
+          <w:strike/>
+          <w:sz w:val="18"/>
           <w:lang w:val="en-US"/>
         </w:rPr>
         <w:t>Timekeeper Testaments.</w:t>
@@ -1071,17 +1307,19 @@
         </w:numPr>
         <w:spacing w:line="360" w:lineRule="auto"/>
         <w:rPr>
-          <w:lang w:val="en-US"/>
-        </w:rPr>
-      </w:pPr>
-      <w:r>
-        <w:rPr>
+          <w:strike/>
+          <w:sz w:val="18"/>
+          <w:lang w:val="en-US"/>
+        </w:rPr>
+      </w:pPr>
+      <w:r>
+        <w:rPr>
+          <w:strike/>
+          <w:sz w:val="18"/>
           <w:lang w:val="en-US"/>
         </w:rPr>
         <w:t>WIRED’s heaven server.</w:t>
       </w:r>
-      <w:bookmarkStart w:id="0" w:name="_GoBack"/>
-      <w:bookmarkEnd w:id="0"/>
     </w:p>
     <w:p>
       <w:pPr>
@@ -1243,7 +1481,7 @@
         <w:rFonts w:hint="default"/>
       </w:rPr>
     </w:lvl>
-    <w:lvl w:ilvl="2" w:tplc="08090005" w:tentative="1">
+    <w:lvl w:ilvl="2" w:tplc="08090005">
       <w:start w:val="1"/>
       <w:numFmt w:val="bullet"/>
       <w:lvlText w:val=""/>

</xml_diff>

<commit_message>
Backup sebentar - This is will be very heavy (700MB+ video files)
</commit_message>
<xml_diff>
--- a/Docs/Trailer/Hypatios Trailer Plan.docx
+++ b/Docs/Trailer/Hypatios Trailer Plan.docx
@@ -812,162 +812,417 @@
         <w:rPr>
           <w:lang w:val="en-US"/>
         </w:rPr>
-        <w:t>Mobius Guy animated</w:t>
-      </w:r>
-      <w:r>
-        <w:rPr>
-          <w:lang w:val="en-US"/>
-        </w:rPr>
-        <w:t xml:space="preserve"> exploring</w:t>
-      </w:r>
-    </w:p>
-    <w:p>
-      <w:pPr>
-        <w:pStyle w:val="ListParagraph"/>
-        <w:numPr>
-          <w:ilvl w:val="1"/>
-          <w:numId w:val="2"/>
-        </w:numPr>
-        <w:spacing w:line="360" w:lineRule="auto"/>
-        <w:rPr>
-          <w:lang w:val="en-US"/>
-        </w:rPr>
-      </w:pPr>
-      <w:r>
-        <w:rPr>
-          <w:lang w:val="en-US"/>
-        </w:rPr>
-        <w:t xml:space="preserve">Mini-chamber </w:t>
-      </w:r>
-      <w:r>
-        <w:rPr>
-          <w:lang w:val="en-US"/>
-        </w:rPr>
-        <w:t>side-view</w:t>
+        <w:t xml:space="preserve">(Isometric view) </w:t>
+      </w:r>
+      <w:r>
+        <w:rPr>
+          <w:lang w:val="en-US"/>
+        </w:rPr>
+        <w:t>Mobius guy player enter and clears the chamber</w:t>
+      </w:r>
+    </w:p>
+    <w:p>
+      <w:pPr>
+        <w:pStyle w:val="ListParagraph"/>
+        <w:numPr>
+          <w:ilvl w:val="1"/>
+          <w:numId w:val="2"/>
+        </w:numPr>
+        <w:spacing w:line="360" w:lineRule="auto"/>
+        <w:rPr>
+          <w:lang w:val="en-US"/>
+        </w:rPr>
+      </w:pPr>
+      <w:r>
+        <w:rPr>
+          <w:lang w:val="en-US"/>
+        </w:rPr>
+        <w:t>(</w:t>
+      </w:r>
+      <w:r>
+        <w:rPr>
+          <w:lang w:val="en-US"/>
+        </w:rPr>
+        <w:t>S</w:t>
+      </w:r>
+      <w:r>
+        <w:rPr>
+          <w:lang w:val="en-US"/>
+        </w:rPr>
+        <w:t>ide view)</w:t>
+      </w:r>
+      <w:r>
+        <w:rPr>
+          <w:lang w:val="en-US"/>
+        </w:rPr>
+        <w:t xml:space="preserve"> Ionis </w:t>
+      </w:r>
+      <w:r>
+        <w:rPr>
+          <w:lang w:val="en-US"/>
+        </w:rPr>
+        <w:t>body with organs</w:t>
+      </w:r>
+      <w:r>
+        <w:rPr>
+          <w:lang w:val="en-US"/>
+        </w:rPr>
+        <w:t xml:space="preserve"> displayed</w:t>
+      </w:r>
+      <w:r>
+        <w:rPr>
+          <w:lang w:val="en-US"/>
+        </w:rPr>
+        <w:t xml:space="preserve"> and hanged. Also machines and stuffs.</w:t>
+      </w:r>
+    </w:p>
+    <w:p>
+      <w:pPr>
+        <w:pStyle w:val="ListParagraph"/>
+        <w:numPr>
+          <w:ilvl w:val="1"/>
+          <w:numId w:val="2"/>
+        </w:numPr>
+        <w:spacing w:line="360" w:lineRule="auto"/>
+        <w:rPr>
+          <w:lang w:val="en-US"/>
+        </w:rPr>
+      </w:pPr>
+      <w:r>
+        <w:rPr>
+          <w:lang w:val="en-US"/>
+        </w:rPr>
+        <w:t>(</w:t>
+      </w:r>
+      <w:r>
+        <w:rPr>
+          <w:lang w:val="en-US"/>
+        </w:rPr>
+        <w:t>Isometric</w:t>
+      </w:r>
+      <w:r>
+        <w:rPr>
+          <w:lang w:val="en-US"/>
+        </w:rPr>
+        <w:t xml:space="preserve"> view</w:t>
+      </w:r>
+      <w:r>
+        <w:rPr>
+          <w:lang w:val="en-US"/>
+        </w:rPr>
+        <w:t>)</w:t>
+      </w:r>
+      <w:r>
+        <w:rPr>
+          <w:lang w:val="en-US"/>
+        </w:rPr>
+        <w:t xml:space="preserve"> </w:t>
+      </w:r>
+      <w:r>
+        <w:rPr>
+          <w:lang w:val="en-US"/>
+        </w:rPr>
+        <w:t xml:space="preserve">Construction of a </w:t>
+      </w:r>
+      <w:r>
+        <w:rPr>
+          <w:lang w:val="en-US"/>
+        </w:rPr>
+        <w:t>chamber using robot hands</w:t>
+      </w:r>
+      <w:r>
+        <w:rPr>
+          <w:lang w:val="en-US"/>
+        </w:rPr>
+        <w:t>.</w:t>
+      </w:r>
+    </w:p>
+    <w:p>
+      <w:pPr>
+        <w:pStyle w:val="ListParagraph"/>
+        <w:numPr>
+          <w:ilvl w:val="2"/>
+          <w:numId w:val="2"/>
+        </w:numPr>
+        <w:spacing w:line="360" w:lineRule="auto"/>
+        <w:rPr>
+          <w:lang w:val="en-US"/>
+        </w:rPr>
+      </w:pPr>
+      <w:r>
+        <w:rPr>
+          <w:lang w:val="en-US"/>
+        </w:rPr>
+        <w:t>Mixtec contractor</w:t>
+      </w:r>
+    </w:p>
+    <w:p>
+      <w:pPr>
+        <w:pStyle w:val="ListParagraph"/>
+        <w:numPr>
+          <w:ilvl w:val="1"/>
+          <w:numId w:val="2"/>
+        </w:numPr>
+        <w:spacing w:line="360" w:lineRule="auto"/>
+        <w:rPr>
+          <w:lang w:val="en-US"/>
+        </w:rPr>
+      </w:pPr>
+      <w:r>
+        <w:rPr>
+          <w:lang w:val="en-US"/>
+        </w:rPr>
+        <w:t xml:space="preserve">Die </w:t>
+      </w:r>
+      <w:r>
+        <w:rPr>
+          <w:lang w:val="en-US"/>
+        </w:rPr>
+        <w:t>(first ever cutscene)</w:t>
+      </w:r>
+    </w:p>
+    <w:p>
+      <w:pPr>
+        <w:pStyle w:val="ListParagraph"/>
+        <w:numPr>
+          <w:ilvl w:val="0"/>
+          <w:numId w:val="2"/>
+        </w:numPr>
+        <w:spacing w:line="360" w:lineRule="auto"/>
+        <w:rPr>
+          <w:sz w:val="18"/>
+          <w:lang w:val="en-US"/>
+        </w:rPr>
+      </w:pPr>
+      <w:r>
+        <w:rPr>
+          <w:sz w:val="18"/>
+          <w:lang w:val="en-US"/>
+        </w:rPr>
+        <w:t>“</w:t>
+      </w:r>
+      <w:r>
+        <w:rPr>
+          <w:b/>
+          <w:sz w:val="18"/>
+          <w:lang w:val="en-US"/>
+        </w:rPr>
+        <w:t>Setting</w:t>
+      </w:r>
+      <w:r>
+        <w:rPr>
+          <w:sz w:val="18"/>
+          <w:lang w:val="en-US"/>
+        </w:rPr>
+        <w:t>”</w:t>
+      </w:r>
+    </w:p>
+    <w:p>
+      <w:pPr>
+        <w:pStyle w:val="ListParagraph"/>
+        <w:numPr>
+          <w:ilvl w:val="1"/>
+          <w:numId w:val="2"/>
+        </w:numPr>
+        <w:spacing w:line="360" w:lineRule="auto"/>
+        <w:rPr>
+          <w:sz w:val="18"/>
+          <w:lang w:val="en-US"/>
+        </w:rPr>
+      </w:pPr>
+      <w:r>
+        <w:rPr>
+          <w:sz w:val="18"/>
+          <w:lang w:val="en-US"/>
+        </w:rPr>
+        <w:t>Noclip camera pans the scene</w:t>
+      </w:r>
+      <w:r>
+        <w:rPr>
+          <w:sz w:val="18"/>
+          <w:lang w:val="en-US"/>
+        </w:rPr>
+        <w:t xml:space="preserve"> and shows the levels.</w:t>
+      </w:r>
+    </w:p>
+    <w:p>
+      <w:pPr>
+        <w:pStyle w:val="ListParagraph"/>
+        <w:numPr>
+          <w:ilvl w:val="1"/>
+          <w:numId w:val="2"/>
+        </w:numPr>
+        <w:spacing w:line="360" w:lineRule="auto"/>
+        <w:rPr>
+          <w:sz w:val="18"/>
+          <w:lang w:val="en-US"/>
+        </w:rPr>
+      </w:pPr>
+      <w:r>
+        <w:rPr>
+          <w:sz w:val="18"/>
+          <w:lang w:val="en-US"/>
+        </w:rPr>
+        <w:t xml:space="preserve">Zoom towards corridor for </w:t>
+      </w:r>
+      <w:r>
+        <w:rPr>
+          <w:b/>
+          <w:sz w:val="18"/>
+          <w:highlight w:val="yellow"/>
+          <w:lang w:val="en-US"/>
+        </w:rPr>
+        <w:t>transition</w:t>
+      </w:r>
+      <w:r>
+        <w:rPr>
+          <w:sz w:val="18"/>
+          <w:lang w:val="en-US"/>
+        </w:rPr>
+        <w:t xml:space="preserve"> to Action set.</w:t>
+      </w:r>
+    </w:p>
+    <w:p>
+      <w:pPr>
+        <w:pStyle w:val="ListParagraph"/>
+        <w:numPr>
+          <w:ilvl w:val="0"/>
+          <w:numId w:val="2"/>
+        </w:numPr>
+        <w:spacing w:line="360" w:lineRule="auto"/>
+        <w:rPr>
+          <w:sz w:val="18"/>
+          <w:lang w:val="en-US"/>
+        </w:rPr>
+      </w:pPr>
+      <w:r>
+        <w:rPr>
+          <w:sz w:val="18"/>
+          <w:lang w:val="en-US"/>
+        </w:rPr>
+        <w:t>“</w:t>
+      </w:r>
+      <w:r>
+        <w:rPr>
+          <w:b/>
+          <w:sz w:val="18"/>
+          <w:lang w:val="en-US"/>
+        </w:rPr>
+        <w:t>Action</w:t>
+      </w:r>
+      <w:r>
+        <w:rPr>
+          <w:sz w:val="18"/>
+          <w:lang w:val="en-US"/>
+        </w:rPr>
+        <w:t>”</w:t>
+      </w:r>
+    </w:p>
+    <w:p>
+      <w:pPr>
+        <w:pStyle w:val="ListParagraph"/>
+        <w:numPr>
+          <w:ilvl w:val="1"/>
+          <w:numId w:val="2"/>
+        </w:numPr>
+        <w:spacing w:line="360" w:lineRule="auto"/>
+        <w:rPr>
+          <w:sz w:val="18"/>
+          <w:lang w:val="en-US"/>
+        </w:rPr>
+      </w:pPr>
+      <w:r>
+        <w:rPr>
+          <w:sz w:val="18"/>
+          <w:lang w:val="en-US"/>
+        </w:rPr>
+        <w:t>Random combat montage</w:t>
+      </w:r>
+    </w:p>
+    <w:p>
+      <w:pPr>
+        <w:pStyle w:val="ListParagraph"/>
+        <w:numPr>
+          <w:ilvl w:val="0"/>
+          <w:numId w:val="2"/>
+        </w:numPr>
+        <w:spacing w:line="360" w:lineRule="auto"/>
+        <w:rPr>
+          <w:lang w:val="en-US"/>
+        </w:rPr>
+      </w:pPr>
+      <w:r>
+        <w:rPr>
+          <w:b/>
+          <w:lang w:val="en-US"/>
+        </w:rPr>
+        <w:t>“Ending”</w:t>
+      </w:r>
+    </w:p>
+    <w:p>
+      <w:pPr>
+        <w:pStyle w:val="ListParagraph"/>
+        <w:numPr>
+          <w:ilvl w:val="1"/>
+          <w:numId w:val="2"/>
+        </w:numPr>
+        <w:spacing w:line="360" w:lineRule="auto"/>
+        <w:rPr>
+          <w:lang w:val="en-US"/>
+        </w:rPr>
+      </w:pPr>
+      <w:r>
+        <w:rPr>
+          <w:lang w:val="en-US"/>
+        </w:rPr>
+        <w:t>Intermezzo 6 Emperor sequence.</w:t>
+      </w:r>
+    </w:p>
+    <w:p>
+      <w:pPr>
+        <w:pStyle w:val="ListParagraph"/>
+        <w:numPr>
+          <w:ilvl w:val="1"/>
+          <w:numId w:val="2"/>
+        </w:numPr>
+        <w:spacing w:line="360" w:lineRule="auto"/>
+        <w:rPr>
+          <w:lang w:val="en-US"/>
+        </w:rPr>
+      </w:pPr>
+      <w:r>
+        <w:rPr>
+          <w:lang w:val="en-US"/>
+        </w:rPr>
+        <w:t>Zoom out of Hypatios Lab. Abstract closing.</w:t>
+      </w:r>
+    </w:p>
+    <w:p>
+      <w:pPr>
+        <w:pStyle w:val="ListParagraph"/>
+        <w:numPr>
+          <w:ilvl w:val="2"/>
+          <w:numId w:val="2"/>
+        </w:numPr>
+        <w:spacing w:line="360" w:lineRule="auto"/>
+        <w:rPr>
+          <w:lang w:val="en-US"/>
+        </w:rPr>
+      </w:pPr>
+      <w:r>
+        <w:rPr>
+          <w:lang w:val="en-US"/>
+        </w:rPr>
+        <w:t xml:space="preserve">Outside of Hypatios (look at </w:t>
+      </w:r>
+      <w:r>
+        <w:rPr>
+          <w:lang w:val="en-US"/>
+        </w:rPr>
+        <w:t>Beginnings and Factory level for ‘observation’ area)</w:t>
       </w:r>
       <w:bookmarkStart w:id="0" w:name="_GoBack"/>
       <w:bookmarkEnd w:id="0"/>
-    </w:p>
-    <w:p>
-      <w:pPr>
-        <w:pStyle w:val="ListParagraph"/>
-        <w:numPr>
-          <w:ilvl w:val="2"/>
-          <w:numId w:val="2"/>
-        </w:numPr>
-        <w:spacing w:line="360" w:lineRule="auto"/>
-        <w:rPr>
-          <w:lang w:val="en-US"/>
-        </w:rPr>
-      </w:pPr>
-      <w:r>
-        <w:rPr>
-          <w:lang w:val="en-US"/>
-        </w:rPr>
-        <w:t>Mobius guy player enter and clears the chamber</w:t>
-      </w:r>
-    </w:p>
-    <w:p>
-      <w:pPr>
-        <w:pStyle w:val="ListParagraph"/>
-        <w:numPr>
-          <w:ilvl w:val="0"/>
-          <w:numId w:val="2"/>
-        </w:numPr>
-        <w:spacing w:line="360" w:lineRule="auto"/>
-        <w:rPr>
-          <w:lang w:val="en-US"/>
-        </w:rPr>
-      </w:pPr>
-      <w:r>
-        <w:rPr>
-          <w:lang w:val="en-US"/>
-        </w:rPr>
-        <w:t>“</w:t>
-      </w:r>
-      <w:r>
-        <w:rPr>
-          <w:b/>
-          <w:lang w:val="en-US"/>
-        </w:rPr>
-        <w:t>Setting</w:t>
-      </w:r>
-      <w:r>
-        <w:rPr>
-          <w:lang w:val="en-US"/>
-        </w:rPr>
-        <w:t>”</w:t>
-      </w:r>
-    </w:p>
-    <w:p>
-      <w:pPr>
-        <w:pStyle w:val="ListParagraph"/>
-        <w:numPr>
-          <w:ilvl w:val="1"/>
-          <w:numId w:val="2"/>
-        </w:numPr>
-        <w:spacing w:line="360" w:lineRule="auto"/>
-        <w:rPr>
-          <w:lang w:val="en-US"/>
-        </w:rPr>
-      </w:pPr>
-      <w:r>
-        <w:rPr>
-          <w:lang w:val="en-US"/>
-        </w:rPr>
-        <w:t>Noclip camera pans the scene</w:t>
-      </w:r>
-      <w:r>
-        <w:rPr>
-          <w:lang w:val="en-US"/>
-        </w:rPr>
-        <w:t xml:space="preserve"> and shows the levels.</w:t>
-      </w:r>
-    </w:p>
-    <w:p>
-      <w:pPr>
-        <w:pStyle w:val="ListParagraph"/>
-        <w:numPr>
-          <w:ilvl w:val="0"/>
-          <w:numId w:val="2"/>
-        </w:numPr>
-        <w:spacing w:line="360" w:lineRule="auto"/>
-        <w:rPr>
-          <w:lang w:val="en-US"/>
-        </w:rPr>
-      </w:pPr>
-      <w:r>
-        <w:rPr>
-          <w:lang w:val="en-US"/>
-        </w:rPr>
-        <w:t>“</w:t>
-      </w:r>
-      <w:r>
-        <w:rPr>
-          <w:b/>
-          <w:lang w:val="en-US"/>
-        </w:rPr>
-        <w:t>Action</w:t>
-      </w:r>
-      <w:r>
-        <w:rPr>
-          <w:lang w:val="en-US"/>
-        </w:rPr>
-        <w:t>”</w:t>
-      </w:r>
-    </w:p>
-    <w:p>
-      <w:pPr>
-        <w:pStyle w:val="ListParagraph"/>
-        <w:numPr>
-          <w:ilvl w:val="1"/>
-          <w:numId w:val="2"/>
-        </w:numPr>
-        <w:spacing w:line="360" w:lineRule="auto"/>
-        <w:rPr>
-          <w:lang w:val="en-US"/>
-        </w:rPr>
-      </w:pPr>
     </w:p>
     <w:p>
       <w:pPr>

</xml_diff>